<commit_message>
fully working, delete function working properly
</commit_message>
<xml_diff>
--- a/PDF Invoice/invoice_template.docx
+++ b/PDF Invoice/invoice_template.docx
@@ -107,7 +107,27 @@
           <w:sz w:val="24"/>
           <w:szCs w:val="26"/>
         </w:rPr>
-        <w:t>{{date_today}}</w:t>
+        <w:t>{{</w:t>
+      </w:r>
+      <w:proofErr w:type="spellStart"/>
+      <w:r>
+        <w:rPr>
+          <w:rFonts w:ascii="Arial" w:hAnsi="Arial" w:cs="Arial"/>
+          <w:b/>
+          <w:sz w:val="24"/>
+          <w:szCs w:val="26"/>
+        </w:rPr>
+        <w:t>date_today</w:t>
+      </w:r>
+      <w:proofErr w:type="spellEnd"/>
+      <w:r>
+        <w:rPr>
+          <w:rFonts w:ascii="Arial" w:hAnsi="Arial" w:cs="Arial"/>
+          <w:b/>
+          <w:sz w:val="24"/>
+          <w:szCs w:val="26"/>
+        </w:rPr>
+        <w:t>}}</w:t>
       </w:r>
     </w:p>
     <w:p>
@@ -359,13 +379,41 @@
               </w:rPr>
               <w:t>%</w:t>
             </w:r>
-            <w:r>
-              <w:rPr>
-                <w:rFonts w:ascii="Arial" w:hAnsi="Arial" w:cs="Arial"/>
-                <w:sz w:val="18"/>
-                <w:szCs w:val="18"/>
-              </w:rPr>
-              <w:t>tr for item in invoice_list%}}</w:t>
+            <w:proofErr w:type="spellStart"/>
+            <w:r>
+              <w:rPr>
+                <w:rFonts w:ascii="Arial" w:hAnsi="Arial" w:cs="Arial"/>
+                <w:sz w:val="18"/>
+                <w:szCs w:val="18"/>
+              </w:rPr>
+              <w:t>tr</w:t>
+            </w:r>
+            <w:proofErr w:type="spellEnd"/>
+            <w:r>
+              <w:rPr>
+                <w:rFonts w:ascii="Arial" w:hAnsi="Arial" w:cs="Arial"/>
+                <w:sz w:val="18"/>
+                <w:szCs w:val="18"/>
+              </w:rPr>
+              <w:t xml:space="preserve"> for item in </w:t>
+            </w:r>
+            <w:proofErr w:type="spellStart"/>
+            <w:r>
+              <w:rPr>
+                <w:rFonts w:ascii="Arial" w:hAnsi="Arial" w:cs="Arial"/>
+                <w:sz w:val="18"/>
+                <w:szCs w:val="18"/>
+              </w:rPr>
+              <w:t>invoice_list</w:t>
+            </w:r>
+            <w:proofErr w:type="spellEnd"/>
+            <w:r>
+              <w:rPr>
+                <w:rFonts w:ascii="Arial" w:hAnsi="Arial" w:cs="Arial"/>
+                <w:sz w:val="18"/>
+                <w:szCs w:val="18"/>
+              </w:rPr>
+              <w:t>%}}</w:t>
             </w:r>
           </w:p>
         </w:tc>
@@ -639,7 +687,25 @@
                 <w:sz w:val="18"/>
                 <w:szCs w:val="18"/>
               </w:rPr>
-              <w:t>{{item[6]}}</w:t>
+              <w:t>{{item[</w:t>
+            </w:r>
+            <w:r>
+              <w:rPr>
+                <w:rFonts w:ascii="Arial" w:hAnsi="Arial" w:cs="Arial"/>
+                <w:sz w:val="18"/>
+                <w:szCs w:val="18"/>
+              </w:rPr>
+              <w:t>7</w:t>
+            </w:r>
+            <w:bookmarkStart w:id="0" w:name="_GoBack"/>
+            <w:bookmarkEnd w:id="0"/>
+            <w:r>
+              <w:rPr>
+                <w:rFonts w:ascii="Arial" w:hAnsi="Arial" w:cs="Arial"/>
+                <w:sz w:val="18"/>
+                <w:szCs w:val="18"/>
+              </w:rPr>
+              <w:t>]}}</w:t>
             </w:r>
           </w:p>
         </w:tc>
@@ -670,7 +736,47 @@
                 <w:sz w:val="18"/>
                 <w:szCs w:val="18"/>
               </w:rPr>
-              <w:t>{{%tr endfor%}}</w:t>
+              <w:t>{{%</w:t>
+            </w:r>
+            <w:proofErr w:type="spellStart"/>
+            <w:r>
+              <w:rPr>
+                <w:rFonts w:ascii="Arial" w:hAnsi="Arial" w:cs="Arial"/>
+                <w:color w:val="000000" w:themeColor="text1"/>
+                <w:sz w:val="18"/>
+                <w:szCs w:val="18"/>
+              </w:rPr>
+              <w:t>tr</w:t>
+            </w:r>
+            <w:proofErr w:type="spellEnd"/>
+            <w:r>
+              <w:rPr>
+                <w:rFonts w:ascii="Arial" w:hAnsi="Arial" w:cs="Arial"/>
+                <w:color w:val="000000" w:themeColor="text1"/>
+                <w:sz w:val="18"/>
+                <w:szCs w:val="18"/>
+              </w:rPr>
+              <w:t xml:space="preserve"> </w:t>
+            </w:r>
+            <w:proofErr w:type="spellStart"/>
+            <w:r>
+              <w:rPr>
+                <w:rFonts w:ascii="Arial" w:hAnsi="Arial" w:cs="Arial"/>
+                <w:color w:val="000000" w:themeColor="text1"/>
+                <w:sz w:val="18"/>
+                <w:szCs w:val="18"/>
+              </w:rPr>
+              <w:t>endfor</w:t>
+            </w:r>
+            <w:proofErr w:type="spellEnd"/>
+            <w:r>
+              <w:rPr>
+                <w:rFonts w:ascii="Arial" w:hAnsi="Arial" w:cs="Arial"/>
+                <w:color w:val="000000" w:themeColor="text1"/>
+                <w:sz w:val="18"/>
+                <w:szCs w:val="18"/>
+              </w:rPr>
+              <w:t>%}}</w:t>
             </w:r>
           </w:p>
         </w:tc>
@@ -949,7 +1055,27 @@
                 <w:sz w:val="28"/>
                 <w:szCs w:val="32"/>
               </w:rPr>
-              <w:t>{{grand_total}}</w:t>
+              <w:t>{{</w:t>
+            </w:r>
+            <w:proofErr w:type="spellStart"/>
+            <w:r>
+              <w:rPr>
+                <w:rFonts w:ascii="Arial" w:hAnsi="Arial" w:cs="Arial"/>
+                <w:b/>
+                <w:sz w:val="28"/>
+                <w:szCs w:val="32"/>
+              </w:rPr>
+              <w:t>grand_total</w:t>
+            </w:r>
+            <w:proofErr w:type="spellEnd"/>
+            <w:r>
+              <w:rPr>
+                <w:rFonts w:ascii="Arial" w:hAnsi="Arial" w:cs="Arial"/>
+                <w:b/>
+                <w:sz w:val="28"/>
+                <w:szCs w:val="32"/>
+              </w:rPr>
+              <w:t>}}</w:t>
             </w:r>
           </w:p>
         </w:tc>
@@ -1526,8 +1652,6 @@
     <w:pPr>
       <w:pStyle w:val="Header"/>
     </w:pPr>
-    <w:bookmarkStart w:id="0" w:name="_GoBack"/>
-    <w:bookmarkEnd w:id="0"/>
     <w:r>
       <w:rPr>
         <w:noProof/>
@@ -2768,7 +2892,7 @@
 </file>
 
 <file path=customXml/itemProps1.xml><?xml version="1.0" encoding="utf-8"?>
-<ds:datastoreItem xmlns:ds="http://schemas.openxmlformats.org/officeDocument/2006/customXml" ds:itemID="{9847DDF5-1E5D-4C39-96C5-A6BBB577162E}">
+<ds:datastoreItem xmlns:ds="http://schemas.openxmlformats.org/officeDocument/2006/customXml" ds:itemID="{F55A6A6F-22DB-48E3-94FB-4A817113BC72}">
   <ds:schemaRefs>
     <ds:schemaRef ds:uri="http://schemas.openxmlformats.org/officeDocument/2006/bibliography"/>
   </ds:schemaRefs>

</xml_diff>